<commit_message>
Update Documentacion De Proyecto.docx
actualizando
</commit_message>
<xml_diff>
--- a/Documentacion De Proyecto.docx
+++ b/Documentacion De Proyecto.docx
@@ -214,10 +214,7 @@
     <w:p/>
     <w:p>
       <w:r>
-        <w:t xml:space="preserve">1. </w:t>
-      </w:r>
-      <w:r>
-        <w:t>Introducción</w:t>
+        <w:t>1. Introducción</w:t>
       </w:r>
     </w:p>
     <w:p>
@@ -253,10 +250,7 @@
     </w:p>
     <w:p>
       <w:r>
-        <w:t xml:space="preserve">2. </w:t>
-      </w:r>
-      <w:r>
-        <w:t xml:space="preserve">Arquitectura </w:t>
+        <w:t xml:space="preserve">2. Arquitectura </w:t>
       </w:r>
       <w:proofErr w:type="gramStart"/>
       <w:r>
@@ -312,10 +306,7 @@
     </w:p>
     <w:p>
       <w:r>
-        <w:t xml:space="preserve">3. </w:t>
-      </w:r>
-      <w:r>
-        <w:t>Instalación y Configuración</w:t>
+        <w:t>3. Instalación y Configuración</w:t>
       </w:r>
     </w:p>
     <w:p>
@@ -351,10 +342,7 @@
     <w:p>
       <w:proofErr w:type="gramStart"/>
       <w:r>
-        <w:t>4.</w:t>
-      </w:r>
-      <w:r>
-        <w:t>Estructura</w:t>
+        <w:t>4.Estructura</w:t>
       </w:r>
       <w:proofErr w:type="gramEnd"/>
       <w:r>
@@ -423,10 +411,7 @@
     <w:p>
       <w:r>
         <w:lastRenderedPageBreak/>
-        <w:t xml:space="preserve">5. </w:t>
-      </w:r>
-      <w:r>
-        <w:t>Implementación de Funciones</w:t>
+        <w:t>5. Implementación de Funciones</w:t>
       </w:r>
     </w:p>
     <w:p>
@@ -456,10 +441,7 @@
     </w:p>
     <w:p>
       <w:r>
-        <w:t xml:space="preserve">6. </w:t>
-      </w:r>
-      <w:r>
-        <w:t>Pruebas y Validación</w:t>
+        <w:t>6. Pruebas y Validación</w:t>
       </w:r>
     </w:p>
     <w:p>
@@ -489,10 +471,7 @@
     </w:p>
     <w:p>
       <w:r>
-        <w:t xml:space="preserve">7. </w:t>
-      </w:r>
-      <w:r>
-        <w:t>Despliegue</w:t>
+        <w:t>7. Despliegue</w:t>
       </w:r>
     </w:p>
     <w:p>
@@ -512,10 +491,7 @@
     </w:p>
     <w:p>
       <w:r>
-        <w:t xml:space="preserve">8. </w:t>
-      </w:r>
-      <w:r>
-        <w:t>Monitorización y Escalabilidad</w:t>
+        <w:t>8. Monitorización y Escalabilidad</w:t>
       </w:r>
     </w:p>
     <w:p>
@@ -555,10 +531,7 @@
     </w:p>
     <w:p>
       <w:r>
-        <w:t xml:space="preserve">9. </w:t>
-      </w:r>
-      <w:r>
-        <w:t>Mejoras Futuras</w:t>
+        <w:t>9. Mejoras Futuras</w:t>
       </w:r>
     </w:p>
     <w:p>
@@ -578,10 +551,7 @@
     </w:p>
     <w:p>
       <w:r>
-        <w:t xml:space="preserve">10. </w:t>
-      </w:r>
-      <w:r>
-        <w:t>Referencias</w:t>
+        <w:t>10. Referencias</w:t>
       </w:r>
     </w:p>
     <w:p>
@@ -627,13 +597,7 @@
         <w:jc w:val="both"/>
       </w:pPr>
       <w:r>
-        <w:t>El servicio FaaS (Function as a Service) forma parte de la evoluci</w:t>
-      </w:r>
-      <w:r>
-        <w:t>ón de la computación en la nube;</w:t>
-      </w:r>
-      <w:r>
-        <w:t xml:space="preserve"> </w:t>
+        <w:t xml:space="preserve">El servicio FaaS (Function as a Service) forma parte de la evolución de la computación en la nube; </w:t>
       </w:r>
       <w:proofErr w:type="gramStart"/>
       <w:r>
@@ -650,10 +614,7 @@
         <w:jc w:val="both"/>
       </w:pPr>
       <w:r>
-        <w:t>FaaS se engloba</w:t>
-      </w:r>
-      <w:r>
-        <w:t xml:space="preserve"> dentro </w:t>
+        <w:t xml:space="preserve">FaaS se engloba dentro </w:t>
       </w:r>
       <w:proofErr w:type="gramStart"/>
       <w:r>
@@ -720,15 +681,7 @@
       </w:r>
       <w:proofErr w:type="gramEnd"/>
       <w:r>
-        <w:t xml:space="preserve"> permite a las empresas reducir costos significativamente, ya que solo se paga por el tiempo en que las funciones están activas. Además, el escalado automático es una ventaja crucial, ya que permite que las aplicaciones gestionen picos de demanda sin intervención manual o previsión de </w:t>
-      </w:r>
-      <w:proofErr w:type="gramStart"/>
-      <w:r>
-        <w:t>recursos</w:t>
-      </w:r>
-      <w:proofErr w:type="gramEnd"/>
-      <w:r>
-        <w:t>. Por otro lado, FaaS promueve una mayor agilidad en el desarrollo de software, ya que los equipos de desarrollo pueden concentrarse en crear funcionalidades específicas sin preocuparse por la infraestructura. Esta simplificación no solo mejora la eficiencia operativa, sino que también acelera el tiempo de comercialización de nuevas aplicaciones.</w:t>
+        <w:t xml:space="preserve"> permite a las empresas reducir costos significativamente, ya que solo se paga por el tiempo en que las funciones están activas. Además, el escalado automático es una ventaja crucial, ya que permite que las aplicaciones gestionen picos de demanda sin intervención manual o previsión de recursos. Por otro lado, FaaS promueve una mayor agilidad en el desarrollo de software, ya que los equipos de desarrollo pueden concentrarse en crear funcionalidades específicas sin preocuparse por la infraestructura. Esta simplificación no solo mejora la eficiencia operativa, sino que también acelera el tiempo de comercialización de nuevas aplicaciones.</w:t>
       </w:r>
     </w:p>
     <w:p>
@@ -737,25 +690,7 @@
         <w:jc w:val="both"/>
       </w:pPr>
       <w:r>
-        <w:t>Por último, FaaS contribuye a una mayor resiliencia y fiabilida</w:t>
-      </w:r>
-      <w:r>
-        <w:t>d de las aplicaciones. L</w:t>
-      </w:r>
-      <w:r>
-        <w:t>as funciones se ejecutan de manera independiente y pueden ser distribuidas por múltiples ubicaciones geográficas, los sistemas se vuelven más</w:t>
-      </w:r>
-      <w:r>
-        <w:t xml:space="preserve"> robustos frente a fallos. C</w:t>
-      </w:r>
-      <w:r>
-        <w:t xml:space="preserve">ombinado </w:t>
-      </w:r>
-      <w:r>
-        <w:t xml:space="preserve">esto </w:t>
-      </w:r>
-      <w:r>
-        <w:t xml:space="preserve">con la capacidad de actualizar y desplegar funciones sin afectar otras partes </w:t>
+        <w:t xml:space="preserve">Por último, FaaS contribuye a una mayor resiliencia y fiabilidad de las aplicaciones. Las funciones se ejecutan de manera independiente y pueden ser distribuidas por múltiples ubicaciones geográficas, los sistemas se vuelven más robustos frente a fallos. Combinado esto con la capacidad de actualizar y desplegar funciones sin afectar otras partes </w:t>
       </w:r>
       <w:proofErr w:type="gramStart"/>
       <w:r>
@@ -2707,25 +2642,7 @@
           <w:sz w:val="24"/>
           <w:szCs w:val="24"/>
         </w:rPr>
-        <w:t xml:space="preserve"> sistema. Las funciones pueden operar de manera </w:t>
-      </w:r>
-      <w:proofErr w:type="gramStart"/>
-      <w:r>
-        <w:rPr>
-          <w:rFonts w:ascii="Times New Roman" w:eastAsia="Times New Roman" w:hAnsi="Times New Roman" w:cs="Times New Roman"/>
-          <w:sz w:val="24"/>
-          <w:szCs w:val="24"/>
-        </w:rPr>
-        <w:t>independiente</w:t>
-      </w:r>
-      <w:proofErr w:type="gramEnd"/>
-      <w:r>
-        <w:rPr>
-          <w:rFonts w:ascii="Times New Roman" w:eastAsia="Times New Roman" w:hAnsi="Times New Roman" w:cs="Times New Roman"/>
-          <w:sz w:val="24"/>
-          <w:szCs w:val="24"/>
-        </w:rPr>
-        <w:t>, mejorando la capacidad de respuesta y la resiliencia.</w:t>
+        <w:t xml:space="preserve"> sistema. Las funciones pueden operar de manera independiente, mejorando la capacidad de respuesta y la resiliencia.</w:t>
       </w:r>
     </w:p>
     <w:p>
@@ -3557,19 +3474,7 @@
           <w:sz w:val="24"/>
           <w:szCs w:val="24"/>
         </w:rPr>
-        <w:t xml:space="preserve">. </w:t>
-      </w:r>
-      <w:r>
-        <w:rPr>
-          <w:rStyle w:val="Strong"/>
-          <w:rFonts w:ascii="Times New Roman" w:eastAsia="Times New Roman" w:hAnsi="Times New Roman" w:cs="Times New Roman"/>
-          <w:i w:val="0"/>
-          <w:iCs w:val="0"/>
-          <w:color w:val="auto"/>
-          <w:sz w:val="24"/>
-          <w:szCs w:val="24"/>
-        </w:rPr>
-        <w:t>Contenedores y Servicios</w:t>
+        <w:t>. Contenedores y Servicios</w:t>
       </w:r>
     </w:p>
     <w:p>
@@ -3939,19 +3844,7 @@
           <w:sz w:val="24"/>
           <w:szCs w:val="24"/>
         </w:rPr>
-        <w:t xml:space="preserve">. </w:t>
-      </w:r>
-      <w:r>
-        <w:rPr>
-          <w:rStyle w:val="Strong"/>
-          <w:rFonts w:ascii="Times New Roman" w:eastAsia="Times New Roman" w:hAnsi="Times New Roman" w:cs="Times New Roman"/>
-          <w:i w:val="0"/>
-          <w:iCs w:val="0"/>
-          <w:color w:val="auto"/>
-          <w:sz w:val="24"/>
-          <w:szCs w:val="24"/>
-        </w:rPr>
-        <w:t>Ventajas de la Arquitectura</w:t>
+        <w:t>. Ventajas de la Arquitectura</w:t>
       </w:r>
     </w:p>
     <w:p>
@@ -4079,10 +3972,7 @@
         <w:pStyle w:val="NormalWeb"/>
       </w:pPr>
       <w:r>
-        <w:t>L</w:t>
-      </w:r>
-      <w:r>
-        <w:t xml:space="preserve">a arquitectura </w:t>
+        <w:t xml:space="preserve">La arquitectura </w:t>
       </w:r>
       <w:proofErr w:type="gramStart"/>
       <w:r>
@@ -4271,15 +4161,7 @@
           <w:szCs w:val="24"/>
         </w:rPr>
         <w:lastRenderedPageBreak/>
-        <w:t xml:space="preserve">2.2. Componentes </w:t>
-      </w:r>
-      <w:r>
-        <w:rPr>
-          <w:rFonts w:ascii="Times New Roman" w:eastAsia="Times New Roman" w:hAnsi="Times New Roman" w:cs="Times New Roman"/>
-          <w:sz w:val="24"/>
-          <w:szCs w:val="24"/>
-        </w:rPr>
-        <w:t>principales</w:t>
+        <w:t>2.2. Componentes principales</w:t>
       </w:r>
     </w:p>
     <w:p>
@@ -4322,10 +4204,7 @@
         <w:pStyle w:val="NormalWeb"/>
       </w:pPr>
       <w:r>
-        <w:t>Este modulo gestiona</w:t>
-      </w:r>
-      <w:r>
-        <w:t xml:space="preserve"> funciones registradas y su ejecución a través de </w:t>
+        <w:t xml:space="preserve">Este modulo gestiona funciones registradas y su ejecución a través de </w:t>
       </w:r>
       <w:proofErr w:type="gramStart"/>
       <w:r>
@@ -5681,13 +5560,7 @@
         <w:t>autenticación</w:t>
       </w:r>
       <w:r>
-        <w:t xml:space="preserve"> implemen</w:t>
-      </w:r>
-      <w:r>
-        <w:t xml:space="preserve">tado </w:t>
-      </w:r>
-      <w:r>
-        <w:t xml:space="preserve">está diseñado para manejar el registro y la validación de usuarios utilizando </w:t>
+        <w:t xml:space="preserve"> implementado está diseñado para manejar el registro y la validación de usuarios utilizando </w:t>
       </w:r>
       <w:r>
         <w:rPr>
@@ -6355,8 +6228,6 @@
       <w:pPr>
         <w:pStyle w:val="Heading4"/>
       </w:pPr>
-      <w:bookmarkStart w:id="0" w:name="_GoBack"/>
-      <w:bookmarkEnd w:id="0"/>
       <w:r>
         <w:t xml:space="preserve">2. </w:t>
       </w:r>
@@ -7304,6 +7175,921 @@
       <w:r>
         <w:t xml:space="preserve"> invocadas de manera asincrónica, enviando mensajes a los workers para la ejecución de tareas. Este enfoque reduce la latencia y mejora la eficiencia al manejar múltiples solicitudes simultáneamente.</w:t>
       </w:r>
+    </w:p>
+    <w:p>
+      <w:pPr>
+        <w:pStyle w:val="NormalWeb"/>
+      </w:pPr>
+    </w:p>
+    <w:p>
+      <w:pPr>
+        <w:rPr>
+          <w:rFonts w:ascii="Times New Roman" w:eastAsia="Times New Roman" w:hAnsi="Times New Roman" w:cs="Times New Roman"/>
+          <w:sz w:val="24"/>
+          <w:szCs w:val="24"/>
+        </w:rPr>
+      </w:pPr>
+      <w:r>
+        <w:rPr>
+          <w:rFonts w:ascii="Times New Roman" w:eastAsia="Times New Roman" w:hAnsi="Times New Roman" w:cs="Times New Roman"/>
+          <w:sz w:val="24"/>
+          <w:szCs w:val="24"/>
+        </w:rPr>
+        <w:t>3. Instalación y Configuración</w:t>
+      </w:r>
+    </w:p>
+    <w:p>
+      <w:pPr>
+        <w:rPr>
+          <w:rFonts w:ascii="Times New Roman" w:eastAsia="Times New Roman" w:hAnsi="Times New Roman" w:cs="Times New Roman"/>
+          <w:sz w:val="24"/>
+          <w:szCs w:val="24"/>
+        </w:rPr>
+      </w:pPr>
+      <w:r>
+        <w:rPr>
+          <w:rFonts w:ascii="Times New Roman" w:eastAsia="Times New Roman" w:hAnsi="Times New Roman" w:cs="Times New Roman"/>
+          <w:sz w:val="24"/>
+          <w:szCs w:val="24"/>
+        </w:rPr>
+        <w:t>3.1. Prerrequisitos</w:t>
+      </w:r>
+    </w:p>
+    <w:p>
+      <w:pPr>
+        <w:rPr>
+          <w:rFonts w:ascii="Times New Roman" w:eastAsia="Times New Roman" w:hAnsi="Times New Roman" w:cs="Times New Roman"/>
+          <w:sz w:val="24"/>
+          <w:szCs w:val="24"/>
+        </w:rPr>
+      </w:pPr>
+    </w:p>
+    <w:p>
+      <w:pPr>
+        <w:rPr>
+          <w:rFonts w:ascii="Times New Roman" w:eastAsia="Times New Roman" w:hAnsi="Times New Roman" w:cs="Times New Roman"/>
+          <w:sz w:val="24"/>
+          <w:szCs w:val="24"/>
+        </w:rPr>
+      </w:pPr>
+      <w:r>
+        <w:rPr>
+          <w:rFonts w:ascii="Times New Roman" w:eastAsia="Times New Roman" w:hAnsi="Times New Roman" w:cs="Times New Roman"/>
+          <w:sz w:val="24"/>
+          <w:szCs w:val="24"/>
+        </w:rPr>
+        <w:t>3.1.1. Entorno de desarrollo (Go, Docker, etc.)</w:t>
+      </w:r>
+    </w:p>
+    <w:p>
+      <w:pPr>
+        <w:rPr>
+          <w:rFonts w:ascii="Times New Roman" w:eastAsia="Times New Roman" w:hAnsi="Times New Roman" w:cs="Times New Roman"/>
+          <w:sz w:val="24"/>
+          <w:szCs w:val="24"/>
+        </w:rPr>
+      </w:pPr>
+      <w:r>
+        <w:rPr>
+          <w:rFonts w:ascii="Times New Roman" w:eastAsia="Times New Roman" w:hAnsi="Times New Roman" w:cs="Times New Roman"/>
+          <w:sz w:val="24"/>
+          <w:szCs w:val="24"/>
+        </w:rPr>
+        <w:t>El desarrollo se ejecuto usando GO, bajo visual studio Co, Docker Desktop</w:t>
+      </w:r>
+    </w:p>
+    <w:p>
+      <w:pPr>
+        <w:rPr>
+          <w:rFonts w:ascii="Times New Roman" w:eastAsia="Times New Roman" w:hAnsi="Times New Roman" w:cs="Times New Roman"/>
+          <w:sz w:val="24"/>
+          <w:szCs w:val="24"/>
+        </w:rPr>
+      </w:pPr>
+      <w:r>
+        <w:rPr>
+          <w:rFonts w:ascii="Times New Roman" w:eastAsia="Times New Roman" w:hAnsi="Times New Roman" w:cs="Times New Roman"/>
+          <w:sz w:val="24"/>
+          <w:szCs w:val="24"/>
+        </w:rPr>
+        <w:t>3.1.2. Instalación de NATS y Redis</w:t>
+      </w:r>
+    </w:p>
+    <w:p>
+      <w:pPr>
+        <w:rPr>
+          <w:rFonts w:ascii="Times New Roman" w:eastAsia="Times New Roman" w:hAnsi="Times New Roman" w:cs="Times New Roman"/>
+          <w:sz w:val="24"/>
+          <w:szCs w:val="24"/>
+        </w:rPr>
+      </w:pPr>
+      <w:r>
+        <w:rPr>
+          <w:rFonts w:ascii="Times New Roman" w:eastAsia="Times New Roman" w:hAnsi="Times New Roman" w:cs="Times New Roman"/>
+          <w:sz w:val="24"/>
+          <w:szCs w:val="24"/>
+        </w:rPr>
+        <w:t>3.2. Configuración del proyecto</w:t>
+      </w:r>
+    </w:p>
+    <w:p>
+      <w:pPr>
+        <w:rPr>
+          <w:rFonts w:ascii="Times New Roman" w:eastAsia="Times New Roman" w:hAnsi="Times New Roman" w:cs="Times New Roman"/>
+          <w:sz w:val="24"/>
+          <w:szCs w:val="24"/>
+        </w:rPr>
+      </w:pPr>
+      <w:r>
+        <w:rPr>
+          <w:rFonts w:ascii="Times New Roman" w:eastAsia="Times New Roman" w:hAnsi="Times New Roman" w:cs="Times New Roman"/>
+          <w:sz w:val="24"/>
+          <w:szCs w:val="24"/>
+        </w:rPr>
+        <w:t>3.2.1. Archivo de configuración (config.yaml)</w:t>
+      </w:r>
+    </w:p>
+    <w:p>
+      <w:pPr>
+        <w:rPr>
+          <w:rFonts w:ascii="Times New Roman" w:eastAsia="Times New Roman" w:hAnsi="Times New Roman" w:cs="Times New Roman"/>
+          <w:sz w:val="24"/>
+          <w:szCs w:val="24"/>
+        </w:rPr>
+      </w:pPr>
+      <w:r>
+        <w:rPr>
+          <w:rFonts w:ascii="Times New Roman" w:eastAsia="Times New Roman" w:hAnsi="Times New Roman" w:cs="Times New Roman"/>
+          <w:sz w:val="24"/>
+          <w:szCs w:val="24"/>
+        </w:rPr>
+        <w:t>3.2.2. Variables de entorno</w:t>
+      </w:r>
+    </w:p>
+    <w:p>
+      <w:pPr>
+        <w:rPr>
+          <w:rFonts w:ascii="Times New Roman" w:eastAsia="Times New Roman" w:hAnsi="Times New Roman" w:cs="Times New Roman"/>
+          <w:sz w:val="24"/>
+          <w:szCs w:val="24"/>
+        </w:rPr>
+      </w:pPr>
+      <w:proofErr w:type="gramStart"/>
+      <w:r>
+        <w:rPr>
+          <w:rFonts w:ascii="Times New Roman" w:eastAsia="Times New Roman" w:hAnsi="Times New Roman" w:cs="Times New Roman"/>
+          <w:sz w:val="24"/>
+          <w:szCs w:val="24"/>
+        </w:rPr>
+        <w:t>4.Estructura</w:t>
+      </w:r>
+      <w:proofErr w:type="gramEnd"/>
+      <w:r>
+        <w:rPr>
+          <w:rFonts w:ascii="Times New Roman" w:eastAsia="Times New Roman" w:hAnsi="Times New Roman" w:cs="Times New Roman"/>
+          <w:sz w:val="24"/>
+          <w:szCs w:val="24"/>
+        </w:rPr>
+        <w:t xml:space="preserve"> del Proyecto</w:t>
+      </w:r>
+    </w:p>
+    <w:p>
+      <w:pPr>
+        <w:rPr>
+          <w:rFonts w:ascii="Times New Roman" w:eastAsia="Times New Roman" w:hAnsi="Times New Roman" w:cs="Times New Roman"/>
+          <w:sz w:val="24"/>
+          <w:szCs w:val="24"/>
+        </w:rPr>
+      </w:pPr>
+      <w:r>
+        <w:rPr>
+          <w:rFonts w:ascii="Times New Roman" w:eastAsia="Times New Roman" w:hAnsi="Times New Roman" w:cs="Times New Roman"/>
+          <w:sz w:val="24"/>
+          <w:szCs w:val="24"/>
+        </w:rPr>
+        <w:t>4.1. Descripción de carpetas y archivos</w:t>
+      </w:r>
+    </w:p>
+    <w:p>
+      <w:pPr>
+        <w:rPr>
+          <w:rFonts w:ascii="Times New Roman" w:eastAsia="Times New Roman" w:hAnsi="Times New Roman" w:cs="Times New Roman"/>
+          <w:sz w:val="24"/>
+          <w:szCs w:val="24"/>
+        </w:rPr>
+      </w:pPr>
+      <w:r>
+        <w:rPr>
+          <w:rFonts w:ascii="Times New Roman" w:eastAsia="Times New Roman" w:hAnsi="Times New Roman" w:cs="Times New Roman"/>
+          <w:sz w:val="24"/>
+          <w:szCs w:val="24"/>
+        </w:rPr>
+        <w:t xml:space="preserve">4.1.1. </w:t>
+      </w:r>
+      <w:proofErr w:type="gramStart"/>
+      <w:r>
+        <w:rPr>
+          <w:rFonts w:ascii="Times New Roman" w:eastAsia="Times New Roman" w:hAnsi="Times New Roman" w:cs="Times New Roman"/>
+          <w:sz w:val="24"/>
+          <w:szCs w:val="24"/>
+        </w:rPr>
+        <w:t>cmd</w:t>
+      </w:r>
+      <w:proofErr w:type="gramEnd"/>
+      <w:r>
+        <w:rPr>
+          <w:rFonts w:ascii="Times New Roman" w:eastAsia="Times New Roman" w:hAnsi="Times New Roman" w:cs="Times New Roman"/>
+          <w:sz w:val="24"/>
+          <w:szCs w:val="24"/>
+        </w:rPr>
+        <w:t>/: Entrada principal de cada función</w:t>
+      </w:r>
+    </w:p>
+    <w:p>
+      <w:pPr>
+        <w:rPr>
+          <w:rFonts w:ascii="Times New Roman" w:eastAsia="Times New Roman" w:hAnsi="Times New Roman" w:cs="Times New Roman"/>
+          <w:sz w:val="24"/>
+          <w:szCs w:val="24"/>
+        </w:rPr>
+      </w:pPr>
+      <w:r>
+        <w:rPr>
+          <w:rFonts w:ascii="Times New Roman" w:eastAsia="Times New Roman" w:hAnsi="Times New Roman" w:cs="Times New Roman"/>
+          <w:sz w:val="24"/>
+          <w:szCs w:val="24"/>
+        </w:rPr>
+        <w:t xml:space="preserve">4.1.2. </w:t>
+      </w:r>
+      <w:proofErr w:type="gramStart"/>
+      <w:r>
+        <w:rPr>
+          <w:rFonts w:ascii="Times New Roman" w:eastAsia="Times New Roman" w:hAnsi="Times New Roman" w:cs="Times New Roman"/>
+          <w:sz w:val="24"/>
+          <w:szCs w:val="24"/>
+        </w:rPr>
+        <w:t>config</w:t>
+      </w:r>
+      <w:proofErr w:type="gramEnd"/>
+      <w:r>
+        <w:rPr>
+          <w:rFonts w:ascii="Times New Roman" w:eastAsia="Times New Roman" w:hAnsi="Times New Roman" w:cs="Times New Roman"/>
+          <w:sz w:val="24"/>
+          <w:szCs w:val="24"/>
+        </w:rPr>
+        <w:t>/: Archivos de configuración</w:t>
+      </w:r>
+    </w:p>
+    <w:p>
+      <w:pPr>
+        <w:rPr>
+          <w:rFonts w:ascii="Times New Roman" w:eastAsia="Times New Roman" w:hAnsi="Times New Roman" w:cs="Times New Roman"/>
+          <w:sz w:val="24"/>
+          <w:szCs w:val="24"/>
+        </w:rPr>
+      </w:pPr>
+      <w:r>
+        <w:rPr>
+          <w:rFonts w:ascii="Times New Roman" w:eastAsia="Times New Roman" w:hAnsi="Times New Roman" w:cs="Times New Roman"/>
+          <w:sz w:val="24"/>
+          <w:szCs w:val="24"/>
+        </w:rPr>
+        <w:t>4.1.3. internal/auth: Gestión de JWT</w:t>
+      </w:r>
+    </w:p>
+    <w:p>
+      <w:pPr>
+        <w:rPr>
+          <w:rFonts w:ascii="Times New Roman" w:eastAsia="Times New Roman" w:hAnsi="Times New Roman" w:cs="Times New Roman"/>
+          <w:sz w:val="24"/>
+          <w:szCs w:val="24"/>
+        </w:rPr>
+      </w:pPr>
+      <w:r>
+        <w:rPr>
+          <w:rFonts w:ascii="Times New Roman" w:eastAsia="Times New Roman" w:hAnsi="Times New Roman" w:cs="Times New Roman"/>
+          <w:sz w:val="24"/>
+          <w:szCs w:val="24"/>
+        </w:rPr>
+        <w:t>4.1.4. internal/messaging: Conexión y manejo de NATS</w:t>
+      </w:r>
+    </w:p>
+    <w:p>
+      <w:pPr>
+        <w:rPr>
+          <w:rFonts w:ascii="Times New Roman" w:eastAsia="Times New Roman" w:hAnsi="Times New Roman" w:cs="Times New Roman"/>
+          <w:sz w:val="24"/>
+          <w:szCs w:val="24"/>
+        </w:rPr>
+      </w:pPr>
+      <w:r>
+        <w:rPr>
+          <w:rFonts w:ascii="Times New Roman" w:eastAsia="Times New Roman" w:hAnsi="Times New Roman" w:cs="Times New Roman"/>
+          <w:sz w:val="24"/>
+          <w:szCs w:val="24"/>
+        </w:rPr>
+        <w:t xml:space="preserve">4.1.5. </w:t>
+      </w:r>
+      <w:proofErr w:type="gramStart"/>
+      <w:r>
+        <w:rPr>
+          <w:rFonts w:ascii="Times New Roman" w:eastAsia="Times New Roman" w:hAnsi="Times New Roman" w:cs="Times New Roman"/>
+          <w:sz w:val="24"/>
+          <w:szCs w:val="24"/>
+        </w:rPr>
+        <w:t>internal/</w:t>
+      </w:r>
+      <w:proofErr w:type="gramEnd"/>
+      <w:r>
+        <w:rPr>
+          <w:rFonts w:ascii="Times New Roman" w:eastAsia="Times New Roman" w:hAnsi="Times New Roman" w:cs="Times New Roman"/>
+          <w:sz w:val="24"/>
+          <w:szCs w:val="24"/>
+        </w:rPr>
+        <w:t>storage: Integración con Redis</w:t>
+      </w:r>
+    </w:p>
+    <w:p>
+      <w:pPr>
+        <w:rPr>
+          <w:rFonts w:ascii="Times New Roman" w:eastAsia="Times New Roman" w:hAnsi="Times New Roman" w:cs="Times New Roman"/>
+          <w:sz w:val="24"/>
+          <w:szCs w:val="24"/>
+        </w:rPr>
+      </w:pPr>
+      <w:r>
+        <w:rPr>
+          <w:rFonts w:ascii="Times New Roman" w:eastAsia="Times New Roman" w:hAnsi="Times New Roman" w:cs="Times New Roman"/>
+          <w:sz w:val="24"/>
+          <w:szCs w:val="24"/>
+        </w:rPr>
+        <w:t>4.2. Guía de estilo de código</w:t>
+      </w:r>
+    </w:p>
+    <w:p>
+      <w:pPr>
+        <w:rPr>
+          <w:rFonts w:ascii="Times New Roman" w:eastAsia="Times New Roman" w:hAnsi="Times New Roman" w:cs="Times New Roman"/>
+          <w:sz w:val="24"/>
+          <w:szCs w:val="24"/>
+        </w:rPr>
+      </w:pPr>
+      <w:r>
+        <w:rPr>
+          <w:rFonts w:ascii="Times New Roman" w:eastAsia="Times New Roman" w:hAnsi="Times New Roman" w:cs="Times New Roman"/>
+          <w:sz w:val="24"/>
+          <w:szCs w:val="24"/>
+        </w:rPr>
+        <w:t>5. Implementación de Funciones</w:t>
+      </w:r>
+    </w:p>
+    <w:p>
+      <w:pPr>
+        <w:rPr>
+          <w:rFonts w:ascii="Times New Roman" w:eastAsia="Times New Roman" w:hAnsi="Times New Roman" w:cs="Times New Roman"/>
+          <w:sz w:val="24"/>
+          <w:szCs w:val="24"/>
+        </w:rPr>
+      </w:pPr>
+      <w:r>
+        <w:rPr>
+          <w:rFonts w:ascii="Times New Roman" w:eastAsia="Times New Roman" w:hAnsi="Times New Roman" w:cs="Times New Roman"/>
+          <w:sz w:val="24"/>
+          <w:szCs w:val="24"/>
+        </w:rPr>
+        <w:t>5.1. Ejemplo de una función básica</w:t>
+      </w:r>
+    </w:p>
+    <w:p>
+      <w:pPr>
+        <w:rPr>
+          <w:rFonts w:ascii="Times New Roman" w:eastAsia="Times New Roman" w:hAnsi="Times New Roman" w:cs="Times New Roman"/>
+          <w:sz w:val="24"/>
+          <w:szCs w:val="24"/>
+        </w:rPr>
+      </w:pPr>
+      <w:r>
+        <w:rPr>
+          <w:rFonts w:ascii="Times New Roman" w:eastAsia="Times New Roman" w:hAnsi="Times New Roman" w:cs="Times New Roman"/>
+          <w:sz w:val="24"/>
+          <w:szCs w:val="24"/>
+        </w:rPr>
+        <w:t>5.2. Cómo manejar eventos de NATS</w:t>
+      </w:r>
+    </w:p>
+    <w:p>
+      <w:pPr>
+        <w:rPr>
+          <w:rFonts w:ascii="Times New Roman" w:eastAsia="Times New Roman" w:hAnsi="Times New Roman" w:cs="Times New Roman"/>
+          <w:sz w:val="24"/>
+          <w:szCs w:val="24"/>
+        </w:rPr>
+      </w:pPr>
+      <w:proofErr w:type="gramStart"/>
+      <w:r>
+        <w:rPr>
+          <w:rFonts w:ascii="Times New Roman" w:eastAsia="Times New Roman" w:hAnsi="Times New Roman" w:cs="Times New Roman"/>
+          <w:sz w:val="24"/>
+          <w:szCs w:val="24"/>
+        </w:rPr>
+        <w:lastRenderedPageBreak/>
+        <w:t>5.3. Uso</w:t>
+      </w:r>
+      <w:proofErr w:type="gramEnd"/>
+      <w:r>
+        <w:rPr>
+          <w:rFonts w:ascii="Times New Roman" w:eastAsia="Times New Roman" w:hAnsi="Times New Roman" w:cs="Times New Roman"/>
+          <w:sz w:val="24"/>
+          <w:szCs w:val="24"/>
+        </w:rPr>
+        <w:t xml:space="preserve"> de Redis para almacenamiento temporal</w:t>
+      </w:r>
+    </w:p>
+    <w:p>
+      <w:pPr>
+        <w:rPr>
+          <w:rFonts w:ascii="Times New Roman" w:eastAsia="Times New Roman" w:hAnsi="Times New Roman" w:cs="Times New Roman"/>
+          <w:sz w:val="24"/>
+          <w:szCs w:val="24"/>
+        </w:rPr>
+      </w:pPr>
+      <w:r>
+        <w:rPr>
+          <w:rFonts w:ascii="Times New Roman" w:eastAsia="Times New Roman" w:hAnsi="Times New Roman" w:cs="Times New Roman"/>
+          <w:sz w:val="24"/>
+          <w:szCs w:val="24"/>
+        </w:rPr>
+        <w:t>5.4. Validación de JWT para funciones seguras</w:t>
+      </w:r>
+    </w:p>
+    <w:p>
+      <w:pPr>
+        <w:rPr>
+          <w:rFonts w:ascii="Times New Roman" w:eastAsia="Times New Roman" w:hAnsi="Times New Roman" w:cs="Times New Roman"/>
+          <w:sz w:val="24"/>
+          <w:szCs w:val="24"/>
+        </w:rPr>
+      </w:pPr>
+      <w:r>
+        <w:rPr>
+          <w:rFonts w:ascii="Times New Roman" w:eastAsia="Times New Roman" w:hAnsi="Times New Roman" w:cs="Times New Roman"/>
+          <w:sz w:val="24"/>
+          <w:szCs w:val="24"/>
+        </w:rPr>
+        <w:t>6. Pruebas y Validación</w:t>
+      </w:r>
+    </w:p>
+    <w:p>
+      <w:pPr>
+        <w:rPr>
+          <w:rFonts w:ascii="Times New Roman" w:eastAsia="Times New Roman" w:hAnsi="Times New Roman" w:cs="Times New Roman"/>
+          <w:sz w:val="24"/>
+          <w:szCs w:val="24"/>
+        </w:rPr>
+      </w:pPr>
+      <w:r>
+        <w:rPr>
+          <w:rFonts w:ascii="Times New Roman" w:eastAsia="Times New Roman" w:hAnsi="Times New Roman" w:cs="Times New Roman"/>
+          <w:sz w:val="24"/>
+          <w:szCs w:val="24"/>
+        </w:rPr>
+        <w:t>6.1. Estrategias de prueba</w:t>
+      </w:r>
+    </w:p>
+    <w:p>
+      <w:pPr>
+        <w:rPr>
+          <w:rFonts w:ascii="Times New Roman" w:eastAsia="Times New Roman" w:hAnsi="Times New Roman" w:cs="Times New Roman"/>
+          <w:sz w:val="24"/>
+          <w:szCs w:val="24"/>
+        </w:rPr>
+      </w:pPr>
+      <w:r>
+        <w:rPr>
+          <w:rFonts w:ascii="Times New Roman" w:eastAsia="Times New Roman" w:hAnsi="Times New Roman" w:cs="Times New Roman"/>
+          <w:sz w:val="24"/>
+          <w:szCs w:val="24"/>
+        </w:rPr>
+        <w:t>6.1.1. Pruebas unitarias</w:t>
+      </w:r>
+    </w:p>
+    <w:p>
+      <w:pPr>
+        <w:rPr>
+          <w:rFonts w:ascii="Times New Roman" w:eastAsia="Times New Roman" w:hAnsi="Times New Roman" w:cs="Times New Roman"/>
+          <w:sz w:val="24"/>
+          <w:szCs w:val="24"/>
+        </w:rPr>
+      </w:pPr>
+      <w:r>
+        <w:rPr>
+          <w:rFonts w:ascii="Times New Roman" w:eastAsia="Times New Roman" w:hAnsi="Times New Roman" w:cs="Times New Roman"/>
+          <w:sz w:val="24"/>
+          <w:szCs w:val="24"/>
+        </w:rPr>
+        <w:t>6.1.2. Pruebas de integración</w:t>
+      </w:r>
+    </w:p>
+    <w:p>
+      <w:pPr>
+        <w:rPr>
+          <w:rFonts w:ascii="Times New Roman" w:eastAsia="Times New Roman" w:hAnsi="Times New Roman" w:cs="Times New Roman"/>
+          <w:sz w:val="24"/>
+          <w:szCs w:val="24"/>
+        </w:rPr>
+      </w:pPr>
+      <w:r>
+        <w:rPr>
+          <w:rFonts w:ascii="Times New Roman" w:eastAsia="Times New Roman" w:hAnsi="Times New Roman" w:cs="Times New Roman"/>
+          <w:sz w:val="24"/>
+          <w:szCs w:val="24"/>
+        </w:rPr>
+        <w:t>6.1.3. Pruebas de carga</w:t>
+      </w:r>
+    </w:p>
+    <w:p>
+      <w:pPr>
+        <w:rPr>
+          <w:rFonts w:ascii="Times New Roman" w:eastAsia="Times New Roman" w:hAnsi="Times New Roman" w:cs="Times New Roman"/>
+          <w:sz w:val="24"/>
+          <w:szCs w:val="24"/>
+        </w:rPr>
+      </w:pPr>
+      <w:r>
+        <w:rPr>
+          <w:rFonts w:ascii="Times New Roman" w:eastAsia="Times New Roman" w:hAnsi="Times New Roman" w:cs="Times New Roman"/>
+          <w:sz w:val="24"/>
+          <w:szCs w:val="24"/>
+        </w:rPr>
+        <w:t>6.2. Herramientas de prueba recomendadas (e.g., go test, Postman)</w:t>
+      </w:r>
+    </w:p>
+    <w:p>
+      <w:pPr>
+        <w:rPr>
+          <w:rFonts w:ascii="Times New Roman" w:eastAsia="Times New Roman" w:hAnsi="Times New Roman" w:cs="Times New Roman"/>
+          <w:sz w:val="24"/>
+          <w:szCs w:val="24"/>
+        </w:rPr>
+      </w:pPr>
+      <w:r>
+        <w:rPr>
+          <w:rFonts w:ascii="Times New Roman" w:eastAsia="Times New Roman" w:hAnsi="Times New Roman" w:cs="Times New Roman"/>
+          <w:sz w:val="24"/>
+          <w:szCs w:val="24"/>
+        </w:rPr>
+        <w:t>7. Despliegue</w:t>
+      </w:r>
+    </w:p>
+    <w:p>
+      <w:pPr>
+        <w:rPr>
+          <w:rFonts w:ascii="Times New Roman" w:eastAsia="Times New Roman" w:hAnsi="Times New Roman" w:cs="Times New Roman"/>
+          <w:sz w:val="24"/>
+          <w:szCs w:val="24"/>
+        </w:rPr>
+      </w:pPr>
+      <w:r>
+        <w:rPr>
+          <w:rFonts w:ascii="Times New Roman" w:eastAsia="Times New Roman" w:hAnsi="Times New Roman" w:cs="Times New Roman"/>
+          <w:sz w:val="24"/>
+          <w:szCs w:val="24"/>
+        </w:rPr>
+        <w:t>7.1. Entorno de producción</w:t>
+      </w:r>
+    </w:p>
+    <w:p>
+      <w:pPr>
+        <w:rPr>
+          <w:rFonts w:ascii="Times New Roman" w:eastAsia="Times New Roman" w:hAnsi="Times New Roman" w:cs="Times New Roman"/>
+          <w:sz w:val="24"/>
+          <w:szCs w:val="24"/>
+        </w:rPr>
+      </w:pPr>
+      <w:r>
+        <w:rPr>
+          <w:rFonts w:ascii="Times New Roman" w:eastAsia="Times New Roman" w:hAnsi="Times New Roman" w:cs="Times New Roman"/>
+          <w:sz w:val="24"/>
+          <w:szCs w:val="24"/>
+        </w:rPr>
+        <w:t>7.2. Uso de Docker y Kubernetes</w:t>
+      </w:r>
+    </w:p>
+    <w:p>
+      <w:pPr>
+        <w:rPr>
+          <w:rFonts w:ascii="Times New Roman" w:eastAsia="Times New Roman" w:hAnsi="Times New Roman" w:cs="Times New Roman"/>
+          <w:sz w:val="24"/>
+          <w:szCs w:val="24"/>
+        </w:rPr>
+      </w:pPr>
+      <w:r>
+        <w:rPr>
+          <w:rFonts w:ascii="Times New Roman" w:eastAsia="Times New Roman" w:hAnsi="Times New Roman" w:cs="Times New Roman"/>
+          <w:sz w:val="24"/>
+          <w:szCs w:val="24"/>
+        </w:rPr>
+        <w:t>7.3. Estrategias de despliegue continuo (CI/CD)</w:t>
+      </w:r>
+    </w:p>
+    <w:p>
+      <w:pPr>
+        <w:rPr>
+          <w:rFonts w:ascii="Times New Roman" w:eastAsia="Times New Roman" w:hAnsi="Times New Roman" w:cs="Times New Roman"/>
+          <w:sz w:val="24"/>
+          <w:szCs w:val="24"/>
+        </w:rPr>
+      </w:pPr>
+      <w:r>
+        <w:rPr>
+          <w:rFonts w:ascii="Times New Roman" w:eastAsia="Times New Roman" w:hAnsi="Times New Roman" w:cs="Times New Roman"/>
+          <w:sz w:val="24"/>
+          <w:szCs w:val="24"/>
+        </w:rPr>
+        <w:t>8. Monitorización y Escalabilidad</w:t>
+      </w:r>
+    </w:p>
+    <w:p>
+      <w:pPr>
+        <w:rPr>
+          <w:rFonts w:ascii="Times New Roman" w:eastAsia="Times New Roman" w:hAnsi="Times New Roman" w:cs="Times New Roman"/>
+          <w:sz w:val="24"/>
+          <w:szCs w:val="24"/>
+        </w:rPr>
+      </w:pPr>
+      <w:r>
+        <w:rPr>
+          <w:rFonts w:ascii="Times New Roman" w:eastAsia="Times New Roman" w:hAnsi="Times New Roman" w:cs="Times New Roman"/>
+          <w:sz w:val="24"/>
+          <w:szCs w:val="24"/>
+        </w:rPr>
+        <w:t>8.1. Monitorización de funciones</w:t>
+      </w:r>
+    </w:p>
+    <w:p>
+      <w:pPr>
+        <w:rPr>
+          <w:rFonts w:ascii="Times New Roman" w:eastAsia="Times New Roman" w:hAnsi="Times New Roman" w:cs="Times New Roman"/>
+          <w:sz w:val="24"/>
+          <w:szCs w:val="24"/>
+        </w:rPr>
+      </w:pPr>
+      <w:r>
+        <w:rPr>
+          <w:rFonts w:ascii="Times New Roman" w:eastAsia="Times New Roman" w:hAnsi="Times New Roman" w:cs="Times New Roman"/>
+          <w:sz w:val="24"/>
+          <w:szCs w:val="24"/>
+        </w:rPr>
+        <w:t>8.1.1. Logs (e.g., logrus)</w:t>
+      </w:r>
+    </w:p>
+    <w:p>
+      <w:pPr>
+        <w:rPr>
+          <w:rFonts w:ascii="Times New Roman" w:eastAsia="Times New Roman" w:hAnsi="Times New Roman" w:cs="Times New Roman"/>
+          <w:sz w:val="24"/>
+          <w:szCs w:val="24"/>
+        </w:rPr>
+      </w:pPr>
+      <w:r>
+        <w:rPr>
+          <w:rFonts w:ascii="Times New Roman" w:eastAsia="Times New Roman" w:hAnsi="Times New Roman" w:cs="Times New Roman"/>
+          <w:sz w:val="24"/>
+          <w:szCs w:val="24"/>
+        </w:rPr>
+        <w:t>??</w:t>
+      </w:r>
+    </w:p>
+    <w:p>
+      <w:pPr>
+        <w:rPr>
+          <w:rFonts w:ascii="Times New Roman" w:eastAsia="Times New Roman" w:hAnsi="Times New Roman" w:cs="Times New Roman"/>
+          <w:sz w:val="24"/>
+          <w:szCs w:val="24"/>
+        </w:rPr>
+      </w:pPr>
+      <w:r>
+        <w:rPr>
+          <w:rFonts w:ascii="Times New Roman" w:eastAsia="Times New Roman" w:hAnsi="Times New Roman" w:cs="Times New Roman"/>
+          <w:sz w:val="24"/>
+          <w:szCs w:val="24"/>
+        </w:rPr>
+        <w:t>8.1.2. Métricas (e.g., Prometheus, Grafana)</w:t>
+      </w:r>
+    </w:p>
+    <w:p>
+      <w:pPr>
+        <w:rPr>
+          <w:rFonts w:ascii="Times New Roman" w:eastAsia="Times New Roman" w:hAnsi="Times New Roman" w:cs="Times New Roman"/>
+          <w:sz w:val="24"/>
+          <w:szCs w:val="24"/>
+        </w:rPr>
+      </w:pPr>
+      <w:r>
+        <w:rPr>
+          <w:rFonts w:ascii="Times New Roman" w:eastAsia="Times New Roman" w:hAnsi="Times New Roman" w:cs="Times New Roman"/>
+          <w:sz w:val="24"/>
+          <w:szCs w:val="24"/>
+        </w:rPr>
+        <w:t>??</w:t>
+      </w:r>
+      <w:bookmarkStart w:id="0" w:name="_GoBack"/>
+      <w:bookmarkEnd w:id="0"/>
+    </w:p>
+    <w:p>
+      <w:pPr>
+        <w:rPr>
+          <w:rFonts w:ascii="Times New Roman" w:eastAsia="Times New Roman" w:hAnsi="Times New Roman" w:cs="Times New Roman"/>
+          <w:sz w:val="24"/>
+          <w:szCs w:val="24"/>
+        </w:rPr>
+      </w:pPr>
+      <w:r>
+        <w:rPr>
+          <w:rFonts w:ascii="Times New Roman" w:eastAsia="Times New Roman" w:hAnsi="Times New Roman" w:cs="Times New Roman"/>
+          <w:sz w:val="24"/>
+          <w:szCs w:val="24"/>
+        </w:rPr>
+        <w:t>8.2. Escalabilidad de las funciones</w:t>
+      </w:r>
+    </w:p>
+    <w:p>
+      <w:pPr>
+        <w:rPr>
+          <w:rFonts w:ascii="Times New Roman" w:eastAsia="Times New Roman" w:hAnsi="Times New Roman" w:cs="Times New Roman"/>
+          <w:sz w:val="24"/>
+          <w:szCs w:val="24"/>
+        </w:rPr>
+      </w:pPr>
+      <w:r>
+        <w:rPr>
+          <w:rFonts w:ascii="Times New Roman" w:eastAsia="Times New Roman" w:hAnsi="Times New Roman" w:cs="Times New Roman"/>
+          <w:sz w:val="24"/>
+          <w:szCs w:val="24"/>
+        </w:rPr>
+        <w:t>8.2.1. Clustering con NATS</w:t>
+      </w:r>
+    </w:p>
+    <w:p>
+      <w:pPr>
+        <w:rPr>
+          <w:rFonts w:ascii="Times New Roman" w:eastAsia="Times New Roman" w:hAnsi="Times New Roman" w:cs="Times New Roman"/>
+          <w:sz w:val="24"/>
+          <w:szCs w:val="24"/>
+        </w:rPr>
+      </w:pPr>
+      <w:proofErr w:type="gramStart"/>
+      <w:r>
+        <w:rPr>
+          <w:rFonts w:ascii="Times New Roman" w:eastAsia="Times New Roman" w:hAnsi="Times New Roman" w:cs="Times New Roman"/>
+          <w:sz w:val="24"/>
+          <w:szCs w:val="24"/>
+        </w:rPr>
+        <w:t>8.2.2. Uso</w:t>
+      </w:r>
+      <w:proofErr w:type="gramEnd"/>
+      <w:r>
+        <w:rPr>
+          <w:rFonts w:ascii="Times New Roman" w:eastAsia="Times New Roman" w:hAnsi="Times New Roman" w:cs="Times New Roman"/>
+          <w:sz w:val="24"/>
+          <w:szCs w:val="24"/>
+        </w:rPr>
+        <w:t xml:space="preserve"> eficiente de Redis</w:t>
+      </w:r>
+    </w:p>
+    <w:p>
+      <w:pPr>
+        <w:rPr>
+          <w:rFonts w:ascii="Times New Roman" w:eastAsia="Times New Roman" w:hAnsi="Times New Roman" w:cs="Times New Roman"/>
+          <w:sz w:val="24"/>
+          <w:szCs w:val="24"/>
+        </w:rPr>
+      </w:pPr>
+      <w:r>
+        <w:rPr>
+          <w:rFonts w:ascii="Times New Roman" w:eastAsia="Times New Roman" w:hAnsi="Times New Roman" w:cs="Times New Roman"/>
+          <w:sz w:val="24"/>
+          <w:szCs w:val="24"/>
+        </w:rPr>
+        <w:t>9. Mejoras Futuras</w:t>
+      </w:r>
+    </w:p>
+    <w:p>
+      <w:pPr>
+        <w:rPr>
+          <w:rFonts w:ascii="Times New Roman" w:eastAsia="Times New Roman" w:hAnsi="Times New Roman" w:cs="Times New Roman"/>
+          <w:sz w:val="24"/>
+          <w:szCs w:val="24"/>
+        </w:rPr>
+      </w:pPr>
+      <w:r>
+        <w:rPr>
+          <w:rFonts w:ascii="Times New Roman" w:eastAsia="Times New Roman" w:hAnsi="Times New Roman" w:cs="Times New Roman"/>
+          <w:sz w:val="24"/>
+          <w:szCs w:val="24"/>
+        </w:rPr>
+        <w:t>9.1. Nuevas funcionalidades</w:t>
+      </w:r>
+    </w:p>
+    <w:p>
+      <w:pPr>
+        <w:rPr>
+          <w:rFonts w:ascii="Times New Roman" w:eastAsia="Times New Roman" w:hAnsi="Times New Roman" w:cs="Times New Roman"/>
+          <w:sz w:val="24"/>
+          <w:szCs w:val="24"/>
+        </w:rPr>
+      </w:pPr>
+      <w:r>
+        <w:rPr>
+          <w:rFonts w:ascii="Times New Roman" w:eastAsia="Times New Roman" w:hAnsi="Times New Roman" w:cs="Times New Roman"/>
+          <w:sz w:val="24"/>
+          <w:szCs w:val="24"/>
+        </w:rPr>
+        <w:t>9.2. Soporte para otros sistemas de mensajería</w:t>
+      </w:r>
+    </w:p>
+    <w:p>
+      <w:pPr>
+        <w:rPr>
+          <w:rFonts w:ascii="Times New Roman" w:eastAsia="Times New Roman" w:hAnsi="Times New Roman" w:cs="Times New Roman"/>
+          <w:sz w:val="24"/>
+          <w:szCs w:val="24"/>
+        </w:rPr>
+      </w:pPr>
+      <w:r>
+        <w:rPr>
+          <w:rFonts w:ascii="Times New Roman" w:eastAsia="Times New Roman" w:hAnsi="Times New Roman" w:cs="Times New Roman"/>
+          <w:sz w:val="24"/>
+          <w:szCs w:val="24"/>
+        </w:rPr>
+        <w:t>9.3. Optimización de rendimiento</w:t>
+      </w:r>
+    </w:p>
+    <w:p>
+      <w:pPr>
+        <w:rPr>
+          <w:rFonts w:ascii="Times New Roman" w:eastAsia="Times New Roman" w:hAnsi="Times New Roman" w:cs="Times New Roman"/>
+          <w:sz w:val="24"/>
+          <w:szCs w:val="24"/>
+        </w:rPr>
+      </w:pPr>
+      <w:r>
+        <w:rPr>
+          <w:rFonts w:ascii="Times New Roman" w:eastAsia="Times New Roman" w:hAnsi="Times New Roman" w:cs="Times New Roman"/>
+          <w:sz w:val="24"/>
+          <w:szCs w:val="24"/>
+        </w:rPr>
+        <w:t>10. Referencias</w:t>
+      </w:r>
+    </w:p>
+    <w:p>
+      <w:pPr>
+        <w:rPr>
+          <w:rFonts w:ascii="Times New Roman" w:eastAsia="Times New Roman" w:hAnsi="Times New Roman" w:cs="Times New Roman"/>
+          <w:sz w:val="24"/>
+          <w:szCs w:val="24"/>
+        </w:rPr>
+      </w:pPr>
+      <w:r>
+        <w:rPr>
+          <w:rFonts w:ascii="Times New Roman" w:eastAsia="Times New Roman" w:hAnsi="Times New Roman" w:cs="Times New Roman"/>
+          <w:sz w:val="24"/>
+          <w:szCs w:val="24"/>
+        </w:rPr>
+        <w:t>10.1. Documentación oficial de herramientas utilizadas</w:t>
+      </w:r>
+    </w:p>
+    <w:p>
+      <w:pPr>
+        <w:rPr>
+          <w:rFonts w:ascii="Times New Roman" w:eastAsia="Times New Roman" w:hAnsi="Times New Roman" w:cs="Times New Roman"/>
+          <w:sz w:val="24"/>
+          <w:szCs w:val="24"/>
+        </w:rPr>
+      </w:pPr>
+      <w:r>
+        <w:rPr>
+          <w:rFonts w:ascii="Times New Roman" w:eastAsia="Times New Roman" w:hAnsi="Times New Roman" w:cs="Times New Roman"/>
+          <w:sz w:val="24"/>
+          <w:szCs w:val="24"/>
+        </w:rPr>
+        <w:t>10.2. Recursos adicionales para FaaS con </w:t>
+      </w:r>
+      <w:proofErr w:type="gramStart"/>
+      <w:r>
+        <w:rPr>
+          <w:rFonts w:ascii="Times New Roman" w:eastAsia="Times New Roman" w:hAnsi="Times New Roman" w:cs="Times New Roman"/>
+          <w:sz w:val="24"/>
+          <w:szCs w:val="24"/>
+        </w:rPr>
+        <w:t>Go</w:t>
+      </w:r>
+      <w:proofErr w:type="gramEnd"/>
+    </w:p>
+    <w:p>
+      <w:pPr>
+        <w:pStyle w:val="NormalWeb"/>
+      </w:pPr>
     </w:p>
     <w:p>
       <w:pPr>
@@ -9951,6 +10737,7 @@
   <w:style w:type="paragraph" w:default="1" w:styleId="Normal">
     <w:name w:val="Normal"/>
     <w:qFormat/>
+    <w:rsid w:val="00F74F59"/>
   </w:style>
   <w:style w:type="paragraph" w:styleId="Heading3">
     <w:name w:val="heading 3"/>
@@ -10447,7 +11234,7 @@
 </file>
 
 <file path=customXml/itemProps1.xml><?xml version="1.0" encoding="utf-8"?>
-<ds:datastoreItem xmlns:ds="http://schemas.openxmlformats.org/officeDocument/2006/customXml" ds:itemID="{BD2FF638-3252-4F85-A76E-6A20EDA9552C}">
+<ds:datastoreItem xmlns:ds="http://schemas.openxmlformats.org/officeDocument/2006/customXml" ds:itemID="{D7D783D7-0983-4A2C-ACE6-663C7CA574EF}">
   <ds:schemaRefs>
     <ds:schemaRef ds:uri="http://schemas.openxmlformats.org/officeDocument/2006/bibliography"/>
   </ds:schemaRefs>

</xml_diff>

<commit_message>
Integradacion de modulo faasupdate
update
</commit_message>
<xml_diff>
--- a/Documentacion De Proyecto.docx
+++ b/Documentacion De Proyecto.docx
@@ -9623,8 +9623,6 @@
         </w:rPr>
         <w:t>Los diferentes components interactuan para gestionarla</w:t>
       </w:r>
-      <w:bookmarkStart w:id="0" w:name="_GoBack"/>
-      <w:bookmarkEnd w:id="0"/>
       <w:r>
         <w:rPr>
           <w:rFonts w:ascii="Times New Roman" w:eastAsia="Times New Roman" w:hAnsi="Times New Roman" w:cs="Times New Roman"/>
@@ -9637,70 +9635,45 @@
     <w:p>
       <w:pPr>
         <w:spacing w:before="100" w:beforeAutospacing="1" w:after="100" w:afterAutospacing="1" w:line="240" w:lineRule="auto"/>
-        <w:outlineLvl w:val="2"/>
-        <w:rPr>
-          <w:rFonts w:ascii="Times New Roman" w:eastAsia="Times New Roman" w:hAnsi="Times New Roman" w:cs="Times New Roman"/>
-          <w:b/>
-          <w:bCs/>
-          <w:sz w:val="27"/>
-          <w:szCs w:val="27"/>
-        </w:rPr>
-      </w:pPr>
-      <w:r>
-        <w:rPr>
-          <w:rFonts w:ascii="Times New Roman" w:eastAsia="Times New Roman" w:hAnsi="Times New Roman" w:cs="Times New Roman"/>
-          <w:b/>
-          <w:bCs/>
-          <w:sz w:val="27"/>
-          <w:szCs w:val="27"/>
-        </w:rPr>
-        <w:t>8.2.1</w:t>
-      </w:r>
-      <w:r>
-        <w:rPr>
-          <w:rFonts w:ascii="Times New Roman" w:eastAsia="Times New Roman" w:hAnsi="Times New Roman" w:cs="Times New Roman"/>
-          <w:b/>
-          <w:bCs/>
-          <w:sz w:val="27"/>
-          <w:szCs w:val="27"/>
-        </w:rPr>
-        <w:t>Escalabilidad Horizontal de Microservicios</w:t>
-      </w:r>
-    </w:p>
-    <w:p>
-      <w:pPr>
-        <w:spacing w:before="100" w:beforeAutospacing="1" w:after="100" w:afterAutospacing="1" w:line="240" w:lineRule="auto"/>
-        <w:rPr>
-          <w:rFonts w:ascii="Times New Roman" w:eastAsia="Times New Roman" w:hAnsi="Times New Roman" w:cs="Times New Roman"/>
-          <w:sz w:val="24"/>
-          <w:szCs w:val="24"/>
-        </w:rPr>
-      </w:pPr>
-      <w:r>
-        <w:rPr>
-          <w:rFonts w:ascii="Times New Roman" w:eastAsia="Times New Roman" w:hAnsi="Times New Roman" w:cs="Times New Roman"/>
-          <w:sz w:val="24"/>
-          <w:szCs w:val="24"/>
-        </w:rPr>
-        <w:t xml:space="preserve">Cada servicio en el sistema está contenido dentro de </w:t>
-      </w:r>
-      <w:proofErr w:type="gramStart"/>
-      <w:r>
-        <w:rPr>
-          <w:rFonts w:ascii="Times New Roman" w:eastAsia="Times New Roman" w:hAnsi="Times New Roman" w:cs="Times New Roman"/>
-          <w:sz w:val="24"/>
-          <w:szCs w:val="24"/>
-        </w:rPr>
-        <w:t>un</w:t>
-      </w:r>
-      <w:proofErr w:type="gramEnd"/>
-      <w:r>
-        <w:rPr>
-          <w:rFonts w:ascii="Times New Roman" w:eastAsia="Times New Roman" w:hAnsi="Times New Roman" w:cs="Times New Roman"/>
-          <w:sz w:val="24"/>
-          <w:szCs w:val="24"/>
-        </w:rPr>
-        <w:t xml:space="preserve"> contenedor Docker, lo que permite que los servicios escalen de manera independiente. Los microservicios en </w:t>
+        <w:rPr>
+          <w:rFonts w:ascii="Times New Roman" w:eastAsia="Times New Roman" w:hAnsi="Times New Roman" w:cs="Times New Roman"/>
+          <w:sz w:val="24"/>
+          <w:szCs w:val="24"/>
+        </w:rPr>
+      </w:pPr>
+      <w:r>
+        <w:rPr>
+          <w:rFonts w:ascii="Times New Roman" w:eastAsia="Times New Roman" w:hAnsi="Times New Roman" w:cs="Times New Roman"/>
+          <w:sz w:val="24"/>
+          <w:szCs w:val="24"/>
+        </w:rPr>
+        <w:t xml:space="preserve">La escalabilidad horizontal de </w:t>
+      </w:r>
+      <w:proofErr w:type="gramStart"/>
+      <w:r>
+        <w:rPr>
+          <w:rFonts w:ascii="Times New Roman" w:eastAsia="Times New Roman" w:hAnsi="Times New Roman" w:cs="Times New Roman"/>
+          <w:sz w:val="24"/>
+          <w:szCs w:val="24"/>
+        </w:rPr>
+        <w:t xml:space="preserve">microservicios </w:t>
+      </w:r>
+      <w:r>
+        <w:rPr>
+          <w:rFonts w:ascii="Times New Roman" w:eastAsia="Times New Roman" w:hAnsi="Times New Roman" w:cs="Times New Roman"/>
+          <w:sz w:val="24"/>
+          <w:szCs w:val="24"/>
+        </w:rPr>
+        <w:t xml:space="preserve"> en</w:t>
+      </w:r>
+      <w:proofErr w:type="gramEnd"/>
+      <w:r>
+        <w:rPr>
+          <w:rFonts w:ascii="Times New Roman" w:eastAsia="Times New Roman" w:hAnsi="Times New Roman" w:cs="Times New Roman"/>
+          <w:sz w:val="24"/>
+          <w:szCs w:val="24"/>
+        </w:rPr>
+        <w:t xml:space="preserve"> el sistema está contenido dentro de un contenedor Docker, lo que permite que los servicios escalen de manera independiente. Los microservicios en </w:t>
       </w:r>
       <w:proofErr w:type="gramStart"/>
       <w:r>
@@ -9942,35 +9915,20 @@
     <w:p>
       <w:pPr>
         <w:spacing w:before="100" w:beforeAutospacing="1" w:after="100" w:afterAutospacing="1" w:line="240" w:lineRule="auto"/>
-        <w:outlineLvl w:val="2"/>
-        <w:rPr>
-          <w:rFonts w:ascii="Times New Roman" w:eastAsia="Times New Roman" w:hAnsi="Times New Roman" w:cs="Times New Roman"/>
-          <w:b/>
-          <w:bCs/>
-          <w:sz w:val="27"/>
-          <w:szCs w:val="27"/>
-        </w:rPr>
-      </w:pPr>
-      <w:r>
-        <w:rPr>
-          <w:rFonts w:ascii="Times New Roman" w:eastAsia="Times New Roman" w:hAnsi="Times New Roman" w:cs="Times New Roman"/>
-          <w:b/>
-          <w:bCs/>
-          <w:sz w:val="27"/>
-          <w:szCs w:val="27"/>
-        </w:rPr>
-        <w:t>2. Escalabilidad a Través de Docker y Orquestación</w:t>
-      </w:r>
-    </w:p>
-    <w:p>
-      <w:pPr>
-        <w:spacing w:before="100" w:beforeAutospacing="1" w:after="100" w:afterAutospacing="1" w:line="240" w:lineRule="auto"/>
-        <w:rPr>
-          <w:rFonts w:ascii="Times New Roman" w:eastAsia="Times New Roman" w:hAnsi="Times New Roman" w:cs="Times New Roman"/>
-          <w:sz w:val="24"/>
-          <w:szCs w:val="24"/>
-        </w:rPr>
-      </w:pPr>
+        <w:rPr>
+          <w:rFonts w:ascii="Times New Roman" w:eastAsia="Times New Roman" w:hAnsi="Times New Roman" w:cs="Times New Roman"/>
+          <w:sz w:val="24"/>
+          <w:szCs w:val="24"/>
+        </w:rPr>
+      </w:pPr>
+      <w:r>
+        <w:rPr>
+          <w:rFonts w:ascii="Times New Roman" w:eastAsia="Times New Roman" w:hAnsi="Times New Roman" w:cs="Times New Roman"/>
+          <w:sz w:val="24"/>
+          <w:szCs w:val="24"/>
+        </w:rPr>
+        <w:t xml:space="preserve">Adicionalmente </w:t>
+      </w:r>
       <w:r>
         <w:rPr>
           <w:rFonts w:ascii="Times New Roman" w:eastAsia="Times New Roman" w:hAnsi="Times New Roman" w:cs="Times New Roman"/>
@@ -10013,43 +9971,7 @@
           <w:sz w:val="24"/>
           <w:szCs w:val="24"/>
         </w:rPr>
-        <w:t xml:space="preserve"> de Docker Compose o herramientas más avanzadas como </w:t>
-      </w:r>
-      <w:r>
-        <w:rPr>
-          <w:rFonts w:ascii="Times New Roman" w:eastAsia="Times New Roman" w:hAnsi="Times New Roman" w:cs="Times New Roman"/>
-          <w:b/>
-          <w:bCs/>
-          <w:sz w:val="24"/>
-          <w:szCs w:val="24"/>
-        </w:rPr>
-        <w:t>Docker Swarm</w:t>
-      </w:r>
-      <w:r>
-        <w:rPr>
-          <w:rFonts w:ascii="Times New Roman" w:eastAsia="Times New Roman" w:hAnsi="Times New Roman" w:cs="Times New Roman"/>
-          <w:sz w:val="24"/>
-          <w:szCs w:val="24"/>
-        </w:rPr>
-        <w:t xml:space="preserve"> o </w:t>
-      </w:r>
-      <w:r>
-        <w:rPr>
-          <w:rFonts w:ascii="Times New Roman" w:eastAsia="Times New Roman" w:hAnsi="Times New Roman" w:cs="Times New Roman"/>
-          <w:b/>
-          <w:bCs/>
-          <w:sz w:val="24"/>
-          <w:szCs w:val="24"/>
-        </w:rPr>
-        <w:t>Kubernetes</w:t>
-      </w:r>
-      <w:r>
-        <w:rPr>
-          <w:rFonts w:ascii="Times New Roman" w:eastAsia="Times New Roman" w:hAnsi="Times New Roman" w:cs="Times New Roman"/>
-          <w:sz w:val="24"/>
-          <w:szCs w:val="24"/>
-        </w:rPr>
-        <w:t xml:space="preserve"> (si se integra en una etapa posterior) permite gestionar y escalar múltiples instancias de un servicio automáticamente.</w:t>
+        <w:t xml:space="preserve"> de Docker permite gestionar y escalar múltiples instancias de un servicio automáticamente.</w:t>
       </w:r>
     </w:p>
     <w:p>
@@ -10154,48 +10076,25 @@
           <w:sz w:val="24"/>
           <w:szCs w:val="24"/>
         </w:rPr>
+        <w:t>Los workers interactúan con el sistema de mensajería NATS para recibir solicitudes de ejecución de funciones, lo que permite distribuir las tareas de manera eficiente.</w:t>
+      </w:r>
+    </w:p>
+    <w:p>
+      <w:pPr>
+        <w:spacing w:before="100" w:beforeAutospacing="1" w:after="100" w:afterAutospacing="1" w:line="240" w:lineRule="auto"/>
+        <w:rPr>
+          <w:rFonts w:ascii="Times New Roman" w:eastAsia="Times New Roman" w:hAnsi="Times New Roman" w:cs="Times New Roman"/>
+          <w:sz w:val="24"/>
+          <w:szCs w:val="24"/>
+        </w:rPr>
+      </w:pPr>
+      <w:r>
+        <w:rPr>
+          <w:rFonts w:ascii="Times New Roman" w:eastAsia="Times New Roman" w:hAnsi="Times New Roman" w:cs="Times New Roman"/>
+          <w:sz w:val="24"/>
+          <w:szCs w:val="24"/>
+        </w:rPr>
         <w:lastRenderedPageBreak/>
-        <w:t>Los workers interactúan con el sistema de mensajería NATS para recibir solicitudes de ejecución de funciones, lo que permite distribuir las tareas de manera eficiente.</w:t>
-      </w:r>
-    </w:p>
-    <w:p>
-      <w:pPr>
-        <w:spacing w:before="100" w:beforeAutospacing="1" w:after="100" w:afterAutospacing="1" w:line="240" w:lineRule="auto"/>
-        <w:outlineLvl w:val="2"/>
-        <w:rPr>
-          <w:rFonts w:ascii="Times New Roman" w:eastAsia="Times New Roman" w:hAnsi="Times New Roman" w:cs="Times New Roman"/>
-          <w:b/>
-          <w:bCs/>
-          <w:sz w:val="27"/>
-          <w:szCs w:val="27"/>
-        </w:rPr>
-      </w:pPr>
-      <w:r>
-        <w:rPr>
-          <w:rFonts w:ascii="Times New Roman" w:eastAsia="Times New Roman" w:hAnsi="Times New Roman" w:cs="Times New Roman"/>
-          <w:b/>
-          <w:bCs/>
-          <w:sz w:val="27"/>
-          <w:szCs w:val="27"/>
-        </w:rPr>
-        <w:t>3. Interacción de Componentes para Escalabilidad</w:t>
-      </w:r>
-    </w:p>
-    <w:p>
-      <w:pPr>
-        <w:spacing w:before="100" w:beforeAutospacing="1" w:after="100" w:afterAutospacing="1" w:line="240" w:lineRule="auto"/>
-        <w:rPr>
-          <w:rFonts w:ascii="Times New Roman" w:eastAsia="Times New Roman" w:hAnsi="Times New Roman" w:cs="Times New Roman"/>
-          <w:sz w:val="24"/>
-          <w:szCs w:val="24"/>
-        </w:rPr>
-      </w:pPr>
-      <w:r>
-        <w:rPr>
-          <w:rFonts w:ascii="Times New Roman" w:eastAsia="Times New Roman" w:hAnsi="Times New Roman" w:cs="Times New Roman"/>
-          <w:sz w:val="24"/>
-          <w:szCs w:val="24"/>
-        </w:rPr>
         <w:t>La interacción entre los componentes es esencial para lograr una escalabilidad efectiva. Los microservicios se comunican entre sí utilizando una arquitectura distribuida basada en mensajes. A continuación, se detalla cómo interactúan los componentes para escalar de manera eficiente:</w:t>
       </w:r>
     </w:p>
@@ -10460,42 +10359,35 @@
     <w:p>
       <w:pPr>
         <w:spacing w:before="100" w:beforeAutospacing="1" w:after="100" w:afterAutospacing="1" w:line="240" w:lineRule="auto"/>
-        <w:outlineLvl w:val="2"/>
-        <w:rPr>
-          <w:rFonts w:ascii="Times New Roman" w:eastAsia="Times New Roman" w:hAnsi="Times New Roman" w:cs="Times New Roman"/>
-          <w:b/>
-          <w:bCs/>
-          <w:sz w:val="27"/>
-          <w:szCs w:val="27"/>
-        </w:rPr>
-      </w:pPr>
-      <w:r>
-        <w:rPr>
-          <w:rFonts w:ascii="Times New Roman" w:eastAsia="Times New Roman" w:hAnsi="Times New Roman" w:cs="Times New Roman"/>
-          <w:b/>
-          <w:bCs/>
-          <w:sz w:val="27"/>
-          <w:szCs w:val="27"/>
-        </w:rPr>
-        <w:t>4. Escalabilidad en Respuesta a la Carga de Trabajo</w:t>
-      </w:r>
-    </w:p>
-    <w:p>
-      <w:pPr>
-        <w:spacing w:before="100" w:beforeAutospacing="1" w:after="100" w:afterAutospacing="1" w:line="240" w:lineRule="auto"/>
-        <w:rPr>
-          <w:rFonts w:ascii="Times New Roman" w:eastAsia="Times New Roman" w:hAnsi="Times New Roman" w:cs="Times New Roman"/>
-          <w:sz w:val="24"/>
-          <w:szCs w:val="24"/>
-        </w:rPr>
-      </w:pPr>
-      <w:r>
-        <w:rPr>
-          <w:rFonts w:ascii="Times New Roman" w:eastAsia="Times New Roman" w:hAnsi="Times New Roman" w:cs="Times New Roman"/>
-          <w:sz w:val="24"/>
-          <w:szCs w:val="24"/>
-        </w:rPr>
-        <w:t xml:space="preserve">La capacidad de escalar los servicios horizontalmente se ajusta automáticamente en función de la demanda. A medida que los usuarios invocan más funciones, el orquestador puede activar más instancias de workers. Al estar orquestados en contenedores Docker, los servicios pueden ser replicados sin grandes esfuerzos, permitiendo que el sistema pueda responder ante </w:t>
+        <w:rPr>
+          <w:rFonts w:ascii="Times New Roman" w:eastAsia="Times New Roman" w:hAnsi="Times New Roman" w:cs="Times New Roman"/>
+          <w:sz w:val="24"/>
+          <w:szCs w:val="24"/>
+        </w:rPr>
+      </w:pPr>
+      <w:r>
+        <w:rPr>
+          <w:rFonts w:ascii="Times New Roman" w:eastAsia="Times New Roman" w:hAnsi="Times New Roman" w:cs="Times New Roman"/>
+          <w:sz w:val="24"/>
+          <w:szCs w:val="24"/>
+        </w:rPr>
+        <w:t>La capacidad de escalar los servicios horizontalmente se ajusta automáticamente en función de la demanda</w:t>
+      </w:r>
+      <w:r>
+        <w:rPr>
+          <w:rFonts w:ascii="Times New Roman" w:eastAsia="Times New Roman" w:hAnsi="Times New Roman" w:cs="Times New Roman"/>
+          <w:sz w:val="24"/>
+          <w:szCs w:val="24"/>
+        </w:rPr>
+        <w:t xml:space="preserve"> o carga de trabajo</w:t>
+      </w:r>
+      <w:r>
+        <w:rPr>
+          <w:rFonts w:ascii="Times New Roman" w:eastAsia="Times New Roman" w:hAnsi="Times New Roman" w:cs="Times New Roman"/>
+          <w:sz w:val="24"/>
+          <w:szCs w:val="24"/>
+        </w:rPr>
+        <w:t xml:space="preserve">. A medida que los usuarios invocan más funciones, el orquestador puede activar más instancias de workers. Al estar orquestados en contenedores Docker, los servicios pueden ser replicados sin grandes esfuerzos, permitiendo que el sistema pueda responder ante </w:t>
       </w:r>
       <w:proofErr w:type="gramStart"/>
       <w:r>
@@ -10515,29 +10407,8 @@
         </w:rPr>
         <w:t xml:space="preserve"> incremento en la cantidad de funciones que se deben ejecutar sin que se afecte el rendimiento global del sistema.</w:t>
       </w:r>
-    </w:p>
-    <w:p>
-      <w:pPr>
-        <w:spacing w:before="100" w:beforeAutospacing="1" w:after="100" w:afterAutospacing="1" w:line="240" w:lineRule="auto"/>
-        <w:outlineLvl w:val="2"/>
-        <w:rPr>
-          <w:rFonts w:ascii="Times New Roman" w:eastAsia="Times New Roman" w:hAnsi="Times New Roman" w:cs="Times New Roman"/>
-          <w:b/>
-          <w:bCs/>
-          <w:sz w:val="27"/>
-          <w:szCs w:val="27"/>
-        </w:rPr>
-      </w:pPr>
-      <w:r>
-        <w:rPr>
-          <w:rFonts w:ascii="Times New Roman" w:eastAsia="Times New Roman" w:hAnsi="Times New Roman" w:cs="Times New Roman"/>
-          <w:b/>
-          <w:bCs/>
-          <w:sz w:val="27"/>
-          <w:szCs w:val="27"/>
-        </w:rPr>
-        <w:t>5. Escalabilidad de Redis y NATS</w:t>
-      </w:r>
+      <w:bookmarkStart w:id="0" w:name="_GoBack"/>
+      <w:bookmarkEnd w:id="0"/>
     </w:p>
     <w:p>
       <w:pPr>
@@ -10654,8 +10525,122 @@
           <w:sz w:val="24"/>
           <w:szCs w:val="24"/>
         </w:rPr>
-        <w:t xml:space="preserve"> puede ser escalado para soportar una mayor cantidad de mensajes entre los microservicios. Esto asegura que la mensajería sea </w:t>
-      </w:r>
+        <w:t xml:space="preserve"> puede ser escalado para soportar una mayor cantidad de mensajes entre los microservicios. Esto asegura que la mensajería sea eficiente y pueda manejar </w:t>
+      </w:r>
+      <w:proofErr w:type="gramStart"/>
+      <w:r>
+        <w:rPr>
+          <w:rFonts w:ascii="Times New Roman" w:eastAsia="Times New Roman" w:hAnsi="Times New Roman" w:cs="Times New Roman"/>
+          <w:sz w:val="24"/>
+          <w:szCs w:val="24"/>
+        </w:rPr>
+        <w:t>un</w:t>
+      </w:r>
+      <w:proofErr w:type="gramEnd"/>
+      <w:r>
+        <w:rPr>
+          <w:rFonts w:ascii="Times New Roman" w:eastAsia="Times New Roman" w:hAnsi="Times New Roman" w:cs="Times New Roman"/>
+          <w:sz w:val="24"/>
+          <w:szCs w:val="24"/>
+        </w:rPr>
+        <w:t xml:space="preserve"> alto volumen de solicitudes de ejecución de funciones sin latencia excesiva.</w:t>
+      </w:r>
+    </w:p>
+    <w:p>
+      <w:pPr>
+        <w:rPr>
+          <w:rFonts w:ascii="Times New Roman" w:eastAsia="Times New Roman" w:hAnsi="Times New Roman" w:cs="Times New Roman"/>
+          <w:sz w:val="24"/>
+          <w:szCs w:val="24"/>
+        </w:rPr>
+      </w:pPr>
+    </w:p>
+    <w:p>
+      <w:pPr>
+        <w:rPr>
+          <w:rFonts w:ascii="Times New Roman" w:eastAsia="Times New Roman" w:hAnsi="Times New Roman" w:cs="Times New Roman"/>
+          <w:sz w:val="24"/>
+          <w:szCs w:val="24"/>
+        </w:rPr>
+      </w:pPr>
+      <w:r>
+        <w:rPr>
+          <w:rFonts w:ascii="Times New Roman" w:eastAsia="Times New Roman" w:hAnsi="Times New Roman" w:cs="Times New Roman"/>
+          <w:sz w:val="24"/>
+          <w:szCs w:val="24"/>
+        </w:rPr>
+        <w:t>8.2.1. Clustering con NATS</w:t>
+      </w:r>
+    </w:p>
+    <w:p>
+      <w:pPr>
+        <w:rPr>
+          <w:rFonts w:ascii="Times New Roman" w:eastAsia="Times New Roman" w:hAnsi="Times New Roman" w:cs="Times New Roman"/>
+          <w:sz w:val="24"/>
+          <w:szCs w:val="24"/>
+        </w:rPr>
+      </w:pPr>
+      <w:proofErr w:type="gramStart"/>
+      <w:r>
+        <w:rPr>
+          <w:rFonts w:ascii="Times New Roman" w:eastAsia="Times New Roman" w:hAnsi="Times New Roman" w:cs="Times New Roman"/>
+          <w:sz w:val="24"/>
+          <w:szCs w:val="24"/>
+        </w:rPr>
+        <w:t>8.2.2. Uso</w:t>
+      </w:r>
+      <w:proofErr w:type="gramEnd"/>
+      <w:r>
+        <w:rPr>
+          <w:rFonts w:ascii="Times New Roman" w:eastAsia="Times New Roman" w:hAnsi="Times New Roman" w:cs="Times New Roman"/>
+          <w:sz w:val="24"/>
+          <w:szCs w:val="24"/>
+        </w:rPr>
+        <w:t xml:space="preserve"> eficiente de Redis</w:t>
+      </w:r>
+    </w:p>
+    <w:p>
+      <w:pPr>
+        <w:rPr>
+          <w:rFonts w:ascii="Times New Roman" w:eastAsia="Times New Roman" w:hAnsi="Times New Roman" w:cs="Times New Roman"/>
+          <w:sz w:val="24"/>
+          <w:szCs w:val="24"/>
+        </w:rPr>
+      </w:pPr>
+      <w:r>
+        <w:rPr>
+          <w:rFonts w:ascii="Times New Roman" w:eastAsia="Times New Roman" w:hAnsi="Times New Roman" w:cs="Times New Roman"/>
+          <w:sz w:val="24"/>
+          <w:szCs w:val="24"/>
+        </w:rPr>
+        <w:t>9. Mejoras Futuras</w:t>
+      </w:r>
+    </w:p>
+    <w:p>
+      <w:pPr>
+        <w:rPr>
+          <w:rFonts w:ascii="Times New Roman" w:eastAsia="Times New Roman" w:hAnsi="Times New Roman" w:cs="Times New Roman"/>
+          <w:sz w:val="24"/>
+          <w:szCs w:val="24"/>
+        </w:rPr>
+      </w:pPr>
+      <w:r>
+        <w:rPr>
+          <w:rFonts w:ascii="Times New Roman" w:eastAsia="Times New Roman" w:hAnsi="Times New Roman" w:cs="Times New Roman"/>
+          <w:sz w:val="24"/>
+          <w:szCs w:val="24"/>
+        </w:rPr>
+        <w:t>9.1. Nuevas funcionalidades</w:t>
+      </w:r>
+    </w:p>
+    <w:p>
+      <w:pPr>
+        <w:rPr>
+          <w:rFonts w:ascii="Times New Roman" w:eastAsia="Times New Roman" w:hAnsi="Times New Roman" w:cs="Times New Roman"/>
+          <w:sz w:val="24"/>
+          <w:szCs w:val="24"/>
+        </w:rPr>
+      </w:pPr>
       <w:r>
         <w:rPr>
           <w:rFonts w:ascii="Times New Roman" w:eastAsia="Times New Roman" w:hAnsi="Times New Roman" w:cs="Times New Roman"/>
@@ -10663,128 +10648,6 @@
           <w:szCs w:val="24"/>
         </w:rPr>
         <w:lastRenderedPageBreak/>
-        <w:t xml:space="preserve">eficiente y pueda manejar </w:t>
-      </w:r>
-      <w:proofErr w:type="gramStart"/>
-      <w:r>
-        <w:rPr>
-          <w:rFonts w:ascii="Times New Roman" w:eastAsia="Times New Roman" w:hAnsi="Times New Roman" w:cs="Times New Roman"/>
-          <w:sz w:val="24"/>
-          <w:szCs w:val="24"/>
-        </w:rPr>
-        <w:t>un</w:t>
-      </w:r>
-      <w:proofErr w:type="gramEnd"/>
-      <w:r>
-        <w:rPr>
-          <w:rFonts w:ascii="Times New Roman" w:eastAsia="Times New Roman" w:hAnsi="Times New Roman" w:cs="Times New Roman"/>
-          <w:sz w:val="24"/>
-          <w:szCs w:val="24"/>
-        </w:rPr>
-        <w:t xml:space="preserve"> alto volumen de solicitudes de ejecución de funciones sin latencia excesiva.</w:t>
-      </w:r>
-    </w:p>
-    <w:p>
-      <w:pPr>
-        <w:rPr>
-          <w:rFonts w:ascii="Times New Roman" w:eastAsia="Times New Roman" w:hAnsi="Times New Roman" w:cs="Times New Roman"/>
-          <w:sz w:val="24"/>
-          <w:szCs w:val="24"/>
-        </w:rPr>
-      </w:pPr>
-    </w:p>
-    <w:p>
-      <w:pPr>
-        <w:rPr>
-          <w:rFonts w:ascii="Times New Roman" w:eastAsia="Times New Roman" w:hAnsi="Times New Roman" w:cs="Times New Roman"/>
-          <w:sz w:val="24"/>
-          <w:szCs w:val="24"/>
-        </w:rPr>
-      </w:pPr>
-      <w:r>
-        <w:rPr>
-          <w:rFonts w:ascii="Times New Roman" w:eastAsia="Times New Roman" w:hAnsi="Times New Roman" w:cs="Times New Roman"/>
-          <w:sz w:val="24"/>
-          <w:szCs w:val="24"/>
-        </w:rPr>
-        <w:t>8.2.1. Clustering con NATS</w:t>
-      </w:r>
-    </w:p>
-    <w:p>
-      <w:pPr>
-        <w:rPr>
-          <w:rFonts w:ascii="Times New Roman" w:eastAsia="Times New Roman" w:hAnsi="Times New Roman" w:cs="Times New Roman"/>
-          <w:sz w:val="24"/>
-          <w:szCs w:val="24"/>
-        </w:rPr>
-      </w:pPr>
-      <w:proofErr w:type="gramStart"/>
-      <w:r>
-        <w:rPr>
-          <w:rFonts w:ascii="Times New Roman" w:eastAsia="Times New Roman" w:hAnsi="Times New Roman" w:cs="Times New Roman"/>
-          <w:sz w:val="24"/>
-          <w:szCs w:val="24"/>
-        </w:rPr>
-        <w:t>8.2.2. Uso</w:t>
-      </w:r>
-      <w:proofErr w:type="gramEnd"/>
-      <w:r>
-        <w:rPr>
-          <w:rFonts w:ascii="Times New Roman" w:eastAsia="Times New Roman" w:hAnsi="Times New Roman" w:cs="Times New Roman"/>
-          <w:sz w:val="24"/>
-          <w:szCs w:val="24"/>
-        </w:rPr>
-        <w:t xml:space="preserve"> eficiente de Redis</w:t>
-      </w:r>
-    </w:p>
-    <w:p>
-      <w:pPr>
-        <w:rPr>
-          <w:rFonts w:ascii="Times New Roman" w:eastAsia="Times New Roman" w:hAnsi="Times New Roman" w:cs="Times New Roman"/>
-          <w:sz w:val="24"/>
-          <w:szCs w:val="24"/>
-        </w:rPr>
-      </w:pPr>
-      <w:r>
-        <w:rPr>
-          <w:rFonts w:ascii="Times New Roman" w:eastAsia="Times New Roman" w:hAnsi="Times New Roman" w:cs="Times New Roman"/>
-          <w:sz w:val="24"/>
-          <w:szCs w:val="24"/>
-        </w:rPr>
-        <w:t>9. Mejoras Futuras</w:t>
-      </w:r>
-    </w:p>
-    <w:p>
-      <w:pPr>
-        <w:rPr>
-          <w:rFonts w:ascii="Times New Roman" w:eastAsia="Times New Roman" w:hAnsi="Times New Roman" w:cs="Times New Roman"/>
-          <w:sz w:val="24"/>
-          <w:szCs w:val="24"/>
-        </w:rPr>
-      </w:pPr>
-      <w:r>
-        <w:rPr>
-          <w:rFonts w:ascii="Times New Roman" w:eastAsia="Times New Roman" w:hAnsi="Times New Roman" w:cs="Times New Roman"/>
-          <w:sz w:val="24"/>
-          <w:szCs w:val="24"/>
-        </w:rPr>
-        <w:t>9.1. Nuevas funcionalidades</w:t>
-      </w:r>
-    </w:p>
-    <w:p>
-      <w:pPr>
-        <w:rPr>
-          <w:rFonts w:ascii="Times New Roman" w:eastAsia="Times New Roman" w:hAnsi="Times New Roman" w:cs="Times New Roman"/>
-          <w:sz w:val="24"/>
-          <w:szCs w:val="24"/>
-        </w:rPr>
-      </w:pPr>
-      <w:r>
-        <w:rPr>
-          <w:rFonts w:ascii="Times New Roman" w:eastAsia="Times New Roman" w:hAnsi="Times New Roman" w:cs="Times New Roman"/>
-          <w:sz w:val="24"/>
-          <w:szCs w:val="24"/>
-        </w:rPr>
         <w:t>9.2. Soporte para otros sistemas de mensajería</w:t>
       </w:r>
     </w:p>
@@ -15165,7 +15028,7 @@
 </file>
 
 <file path=customXml/itemProps1.xml><?xml version="1.0" encoding="utf-8"?>
-<ds:datastoreItem xmlns:ds="http://schemas.openxmlformats.org/officeDocument/2006/customXml" ds:itemID="{614B54F7-DACE-49E5-AFE1-C8ADA91043AC}">
+<ds:datastoreItem xmlns:ds="http://schemas.openxmlformats.org/officeDocument/2006/customXml" ds:itemID="{9D8369A3-F9D1-460C-A25A-88260DF8D902}">
   <ds:schemaRefs>
     <ds:schemaRef ds:uri="http://schemas.openxmlformats.org/officeDocument/2006/bibliography"/>
   </ds:schemaRefs>

</xml_diff>